<commit_message>
New translations [template] affiliate email - invite to seminar .docx (Arabic)
</commit_message>
<xml_diff>
--- a/public/email/crowdin/translations/ar/[TEMPLATE] Affiliate email - invite to seminar .docx
+++ b/public/email/crowdin/translations/ar/[TEMPLATE] Affiliate email - invite to seminar .docx
@@ -131,7 +131,7 @@
         <w:rPr>
           <w:rtl/>
         </w:rPr>
-        <w:t>English</w:t>
+        <w:t>الإنجليزية</w:t>
       </w:r>
     </w:p>
     <w:p>
@@ -199,7 +199,7 @@
                 <w:b w:val="1"/>
                 <w:rtl/>
               </w:rPr>
-              <w:t>Brief</w:t>
+              <w:t>المضمون</w:t>
             </w:r>
             <w:r>
               <w:rPr>
@@ -231,7 +231,7 @@
               <w:rPr>
                 <w:rtl/>
               </w:rPr>
-              <w:t xml:space="preserve">An email to partners in the the target country to invite them for a one-day seminar. It will be sent via customer.io</w:t>
+              <w:t xml:space="preserve">An email to partners in the the target country to invite them for a one-day seminar. سيتم إرسالها عبر customer.io</w:t>
             </w:r>
           </w:p>
           <w:p>
@@ -278,7 +278,7 @@
                 <w:b w:val="1"/>
                 <w:rtl/>
               </w:rPr>
-              <w:t xml:space="preserve">Target audience</w:t>
+              <w:t xml:space="preserve">الجمهور المستهدف</w:t>
             </w:r>
             <w:r>
               <w:rPr>
@@ -383,7 +383,7 @@
         <w:rPr>
           <w:rtl/>
         </w:rPr>
-        <w:t xml:space="preserve">You’re invited to our Deriv Partner Seminar</w:t>
+        <w:t xml:space="preserve">أنت مدعو إلى ندوة شركاء Deriv</w:t>
       </w:r>
     </w:p>
     <w:p>
@@ -415,7 +415,7 @@
         <w:rPr>
           <w:rtl/>
         </w:rPr>
-        <w:t xml:space="preserve">We’re excited to let you know that the Deriv Affiliate team will be in [CITY] in [MONTH] to meet with you, our valued partners!</w:t>
+        <w:t xml:space="preserve">نحن متحمسون لإعلامك بأن فريق Deriv Affiliate سيكون [CITY] موجودًا [MONTH] لمقابلتك، مع شركائنا الكرام!</w:t>
       </w:r>
     </w:p>
     <w:p>
@@ -482,12 +482,12 @@
                 <wp:inline distB="114300" distT="114300" distL="114300" distR="114300">
                   <wp:extent cx="257175" cy="271076"/>
                   <wp:effectExtent b="0" l="0" r="0" t="0"/>
-                  <wp:docPr id="6" name="image1.png"/>
+                  <wp:docPr id="6" name="image9.png"/>
                   <a:graphic>
                     <a:graphicData uri="http://schemas.openxmlformats.org/drawingml/2006/picture">
                       <pic:pic>
                         <pic:nvPicPr>
-                          <pic:cNvPr id="0" name="image1.png"/>
+                          <pic:cNvPr id="0" name="image9.png"/>
                           <pic:cNvPicPr preferRelativeResize="0"/>
                         </pic:nvPicPr>
                         <pic:blipFill>
@@ -584,12 +584,12 @@
                 <wp:inline distB="114300" distT="114300" distL="114300" distR="114300">
                   <wp:extent cx="230659" cy="245540"/>
                   <wp:effectExtent b="0" l="0" r="0" t="0"/>
-                  <wp:docPr id="9" name="image2.png"/>
+                  <wp:docPr id="9" name="image9.png"/>
                   <a:graphic>
                     <a:graphicData uri="http://schemas.openxmlformats.org/drawingml/2006/picture">
                       <pic:pic>
                         <pic:nvPicPr>
-                          <pic:cNvPr id="0" name="image2.png"/>
+                          <pic:cNvPr id="0" name="image9.png"/>
                           <pic:cNvPicPr preferRelativeResize="0"/>
                         </pic:nvPicPr>
                         <pic:blipFill>
@@ -661,7 +661,7 @@
         <w:rPr>
           <w:rtl/>
         </w:rPr>
-        <w:t xml:space="preserve">In this one-day seminar, we’ll be providing technical and marketing support, offering the opportunity to network with other partners over a delicious lunch as well as listening to your feedback about our partnership programmes. This is your chance to get your voice heard, which will help us plan future efforts to support you better. </w:t>
+        <w:t xml:space="preserve">في هذه الندوة التي تستغرق يومًا واحدًا، سنقدم الدعم الفني والتسويقي، ونوفر الفرصة للتواصل مع شركاء آخرين خلال تناول غداء طيب بالإضافة إلى الاستماع إلى ملاحظاتك حول برامج الشراكة لدينا. هذه هي فرصتك لجعل صوتك مسموعًا، مما سيساعدنا على تخطيط الجهود المستقبلية لدعمك بشكل أفضل. </w:t>
       </w:r>
     </w:p>
     <w:p>
@@ -690,7 +690,7 @@
         <w:rPr>
           <w:rtl/>
         </w:rPr>
-        <w:t xml:space="preserve">. Please note that attendance is confirmed on a first come, first served basis. We look forward to seeing you there!</w:t>
+        <w:t xml:space="preserve">. Please note that attendance is confirmed on a first come, first served basis. نتطلع إلى رؤيتك هناك!</w:t>
         <w:br w:type="textWrapping"/>
       </w:r>
     </w:p>
@@ -754,7 +754,7 @@
               <w:rPr>
                 <w:rtl/>
               </w:rPr>
-              <w:t xml:space="preserve">Send my details</w:t>
+              <w:t xml:space="preserve">أرسل التفاصيل الخاصة بي</w:t>
             </w:r>
           </w:p>
         </w:tc>
@@ -773,7 +773,7 @@
         <w:rPr>
           <w:rtl/>
         </w:rPr>
-        <w:t xml:space="preserve">If you have any questions, please contact us via </w:t>
+        <w:t xml:space="preserve">إذا كانت لديك أي أسئلة، فاتصل بنا:  </w:t>
       </w:r>
       <w:hyperlink r:id="rId8">
         <w:r>
@@ -782,7 +782,7 @@
             <w:u w:val="single"/>
             <w:rtl/>
           </w:rPr>
-          <w:t xml:space="preserve">live chat</w:t>
+          <w:t xml:space="preserve">الدردشة الحية</w:t>
         </w:r>
       </w:hyperlink>
       <w:r>
@@ -1025,12 +1025,12 @@
                 <wp:inline distB="114300" distT="114300" distL="114300" distR="114300">
                   <wp:extent cx="257175" cy="271076"/>
                   <wp:effectExtent b="0" l="0" r="0" t="0"/>
-                  <wp:docPr id="10" name="image1.png"/>
+                  <wp:docPr id="10" name="image9.png"/>
                   <a:graphic>
                     <a:graphicData uri="http://schemas.openxmlformats.org/drawingml/2006/picture">
                       <pic:pic>
                         <pic:nvPicPr>
-                          <pic:cNvPr id="0" name="image1.png"/>
+                          <pic:cNvPr id="0" name="image9.png"/>
                           <pic:cNvPicPr preferRelativeResize="0"/>
                         </pic:nvPicPr>
                         <pic:blipFill>
@@ -1127,12 +1127,12 @@
                 <wp:inline distB="114300" distT="114300" distL="114300" distR="114300">
                   <wp:extent cx="230659" cy="245540"/>
                   <wp:effectExtent b="0" l="0" r="0" t="0"/>
-                  <wp:docPr id="12" name="image2.png"/>
+                  <wp:docPr id="12" name="image9.png"/>
                   <a:graphic>
                     <a:graphicData uri="http://schemas.openxmlformats.org/drawingml/2006/picture">
                       <pic:pic>
                         <pic:nvPicPr>
-                          <pic:cNvPr id="0" name="image2.png"/>
+                          <pic:cNvPr id="0" name="image9.png"/>
                           <pic:cNvPicPr preferRelativeResize="0"/>
                         </pic:nvPicPr>
                         <pic:blipFill>
@@ -1573,12 +1573,12 @@
                 <wp:inline distB="114300" distT="114300" distL="114300" distR="114300">
                   <wp:extent cx="257175" cy="271076"/>
                   <wp:effectExtent b="0" l="0" r="0" t="0"/>
-                  <wp:docPr id="3" name="image1.png"/>
+                  <wp:docPr id="3" name="image9.png"/>
                   <a:graphic>
                     <a:graphicData uri="http://schemas.openxmlformats.org/drawingml/2006/picture">
                       <pic:pic>
                         <pic:nvPicPr>
-                          <pic:cNvPr id="0" name="image1.png"/>
+                          <pic:cNvPr id="0" name="image9.png"/>
                           <pic:cNvPicPr preferRelativeResize="0"/>
                         </pic:nvPicPr>
                         <pic:blipFill>
@@ -1675,12 +1675,12 @@
                 <wp:inline distB="114300" distT="114300" distL="114300" distR="114300">
                   <wp:extent cx="230659" cy="245540"/>
                   <wp:effectExtent b="0" l="0" r="0" t="0"/>
-                  <wp:docPr id="2" name="image2.png"/>
+                  <wp:docPr id="2" name="image9.png"/>
                   <a:graphic>
                     <a:graphicData uri="http://schemas.openxmlformats.org/drawingml/2006/picture">
                       <pic:pic>
                         <pic:nvPicPr>
-                          <pic:cNvPr id="0" name="image2.png"/>
+                          <pic:cNvPr id="0" name="image9.png"/>
                           <pic:cNvPicPr preferRelativeResize="0"/>
                         </pic:nvPicPr>
                         <pic:blipFill>
@@ -1820,7 +1820,7 @@
               <w:rPr>
                 <w:rtl/>
               </w:rPr>
-              <w:t xml:space="preserve">Send my details</w:t>
+              <w:t xml:space="preserve">أرسل التفاصيل الخاصة بي</w:t>
             </w:r>
           </w:p>
         </w:tc>
@@ -2142,12 +2142,12 @@
                 <wp:inline distB="114300" distT="114300" distL="114300" distR="114300">
                   <wp:extent cx="257175" cy="271076"/>
                   <wp:effectExtent b="0" l="0" r="0" t="0"/>
-                  <wp:docPr id="4" name="image4.png"/>
+                  <wp:docPr id="4" name="image9.png"/>
                   <a:graphic>
                     <a:graphicData uri="http://schemas.openxmlformats.org/drawingml/2006/picture">
                       <pic:pic>
                         <pic:nvPicPr>
-                          <pic:cNvPr id="0" name="image4.png"/>
+                          <pic:cNvPr id="0" name="image9.png"/>
                           <pic:cNvPicPr preferRelativeResize="0"/>
                         </pic:nvPicPr>
                         <pic:blipFill>
@@ -2245,12 +2245,12 @@
                 <wp:inline distB="114300" distT="114300" distL="114300" distR="114300">
                   <wp:extent cx="230659" cy="245540"/>
                   <wp:effectExtent b="0" l="0" r="0" t="0"/>
-                  <wp:docPr id="11" name="image3.png"/>
+                  <wp:docPr id="11" name="image9.png"/>
                   <a:graphic>
                     <a:graphicData uri="http://schemas.openxmlformats.org/drawingml/2006/picture">
                       <pic:pic>
                         <pic:nvPicPr>
-                          <pic:cNvPr id="0" name="image3.png"/>
+                          <pic:cNvPr id="0" name="image9.png"/>
                           <pic:cNvPicPr preferRelativeResize="0"/>
                         </pic:nvPicPr>
                         <pic:blipFill>
@@ -2722,12 +2722,12 @@
                 <wp:inline distB="114300" distT="114300" distL="114300" distR="114300">
                   <wp:extent cx="257175" cy="271076"/>
                   <wp:effectExtent b="0" l="0" r="0" t="0"/>
-                  <wp:docPr id="5" name="image4.png"/>
+                  <wp:docPr id="5" name="image9.png"/>
                   <a:graphic>
                     <a:graphicData uri="http://schemas.openxmlformats.org/drawingml/2006/picture">
                       <pic:pic>
                         <pic:nvPicPr>
-                          <pic:cNvPr id="0" name="image4.png"/>
+                          <pic:cNvPr id="0" name="image9.png"/>
                           <pic:cNvPicPr preferRelativeResize="0"/>
                         </pic:nvPicPr>
                         <pic:blipFill>
@@ -2824,12 +2824,12 @@
                 <wp:inline distB="114300" distT="114300" distL="114300" distR="114300">
                   <wp:extent cx="230659" cy="245540"/>
                   <wp:effectExtent b="0" l="0" r="0" t="0"/>
-                  <wp:docPr id="1" name="image3.png"/>
+                  <wp:docPr id="1" name="image9.png"/>
                   <a:graphic>
                     <a:graphicData uri="http://schemas.openxmlformats.org/drawingml/2006/picture">
                       <pic:pic>
                         <pic:nvPicPr>
-                          <pic:cNvPr id="0" name="image3.png"/>
+                          <pic:cNvPr id="0" name="image9.png"/>
                           <pic:cNvPicPr preferRelativeResize="0"/>
                         </pic:nvPicPr>
                         <pic:blipFill>
@@ -3287,12 +3287,12 @@
                 <wp:inline distB="114300" distT="114300" distL="114300" distR="114300">
                   <wp:extent cx="257175" cy="271076"/>
                   <wp:effectExtent b="0" l="0" r="0" t="0"/>
-                  <wp:docPr id="7" name="image1.png"/>
+                  <wp:docPr id="7" name="image9.png"/>
                   <a:graphic>
                     <a:graphicData uri="http://schemas.openxmlformats.org/drawingml/2006/picture">
                       <pic:pic>
                         <pic:nvPicPr>
-                          <pic:cNvPr id="0" name="image1.png"/>
+                          <pic:cNvPr id="0" name="image9.png"/>
                           <pic:cNvPicPr preferRelativeResize="0"/>
                         </pic:nvPicPr>
                         <pic:blipFill>
@@ -3389,12 +3389,12 @@
                 <wp:inline distB="114300" distT="114300" distL="114300" distR="114300">
                   <wp:extent cx="230659" cy="245540"/>
                   <wp:effectExtent b="0" l="0" r="0" t="0"/>
-                  <wp:docPr id="8" name="image2.png"/>
+                  <wp:docPr id="8" name="image9.png"/>
                   <a:graphic>
                     <a:graphicData uri="http://schemas.openxmlformats.org/drawingml/2006/picture">
                       <pic:pic>
                         <pic:nvPicPr>
-                          <pic:cNvPr id="0" name="image2.png"/>
+                          <pic:cNvPr id="0" name="image9.png"/>
                           <pic:cNvPicPr preferRelativeResize="0"/>
                         </pic:nvPicPr>
                         <pic:blipFill>

</xml_diff>